<commit_message>
James Moran CGP605 AE2 1.0.3
Now with updated references in the report, to account for each of
Anthony Boys' documents and the word count now meets the minmum
required. Due for 1 more pass of checking tomorrow, then I will hand it
in.
</commit_message>
<xml_diff>
--- a/Mobile Applications (CGP605)/AE2/James Moran, Q12494305, CGP605, AE2 1.0.1.docx
+++ b/Mobile Applications (CGP605)/AE2/James Moran, Q12494305, CGP605, AE2 1.0.1.docx
@@ -958,8 +958,13 @@
         </w:p>
         <w:p>
           <w:pPr>
+            <w:pStyle w:val="TOC1"/>
+            <w:tabs>
+              <w:tab w:val="right" w:leader="dot" w:pos="9350"/>
+            </w:tabs>
             <w:rPr>
-              <w:lang w:val="en-GB"/>
+              <w:rFonts w:eastAsiaTheme="minorEastAsia"/>
+              <w:noProof/>
             </w:rPr>
           </w:pPr>
           <w:r>
@@ -980,15 +985,523 @@
             </w:rPr>
             <w:fldChar w:fldCharType="separate"/>
           </w:r>
-          <w:r>
+          <w:hyperlink w:anchor="_Toc504850466" w:history="1">
+            <w:r>
+              <w:rPr>
+                <w:rStyle w:val="Hyperlink"/>
+                <w:noProof/>
+                <w:lang w:val="en-GB"/>
+              </w:rPr>
+              <w:t>Proj</w:t>
+            </w:r>
+            <w:r>
+              <w:rPr>
+                <w:rStyle w:val="Hyperlink"/>
+                <w:noProof/>
+                <w:lang w:val="en-GB"/>
+              </w:rPr>
+              <w:t>e</w:t>
+            </w:r>
+            <w:r>
+              <w:rPr>
+                <w:rStyle w:val="Hyperlink"/>
+                <w:noProof/>
+                <w:lang w:val="en-GB"/>
+              </w:rPr>
+              <w:t>ct Tracking</w:t>
+            </w:r>
+            <w:r>
+              <w:rPr>
+                <w:noProof/>
+                <w:webHidden/>
+              </w:rPr>
+              <w:tab/>
+            </w:r>
+            <w:r>
+              <w:rPr>
+                <w:noProof/>
+                <w:webHidden/>
+              </w:rPr>
+              <w:fldChar w:fldCharType="begin"/>
+            </w:r>
+            <w:r>
+              <w:rPr>
+                <w:noProof/>
+                <w:webHidden/>
+              </w:rPr>
+              <w:instrText xml:space="preserve"> PAGEREF _Toc504850466 \h </w:instrText>
+            </w:r>
+            <w:r>
+              <w:rPr>
+                <w:noProof/>
+                <w:webHidden/>
+              </w:rPr>
+            </w:r>
+            <w:r>
+              <w:rPr>
+                <w:noProof/>
+                <w:webHidden/>
+              </w:rPr>
+              <w:fldChar w:fldCharType="separate"/>
+            </w:r>
+            <w:r>
+              <w:rPr>
+                <w:noProof/>
+                <w:webHidden/>
+              </w:rPr>
+              <w:t>2</w:t>
+            </w:r>
+            <w:r>
+              <w:rPr>
+                <w:noProof/>
+                <w:webHidden/>
+              </w:rPr>
+              <w:fldChar w:fldCharType="end"/>
+            </w:r>
+          </w:hyperlink>
+        </w:p>
+        <w:p>
+          <w:pPr>
+            <w:pStyle w:val="TOC1"/>
+            <w:tabs>
+              <w:tab w:val="right" w:leader="dot" w:pos="9350"/>
+            </w:tabs>
             <w:rPr>
-              <w:b/>
-              <w:bCs/>
+              <w:rFonts w:eastAsiaTheme="minorEastAsia"/>
               <w:noProof/>
+            </w:rPr>
+          </w:pPr>
+          <w:hyperlink w:anchor="_Toc504850467" w:history="1">
+            <w:r>
+              <w:rPr>
+                <w:rStyle w:val="Hyperlink"/>
+                <w:noProof/>
+                <w:lang w:val="en-GB"/>
+              </w:rPr>
+              <w:t>Reflect</w:t>
+            </w:r>
+            <w:r>
+              <w:rPr>
+                <w:rStyle w:val="Hyperlink"/>
+                <w:noProof/>
+                <w:lang w:val="en-GB"/>
+              </w:rPr>
+              <w:t>i</w:t>
+            </w:r>
+            <w:r>
+              <w:rPr>
+                <w:rStyle w:val="Hyperlink"/>
+                <w:noProof/>
+                <w:lang w:val="en-GB"/>
+              </w:rPr>
+              <w:t>on</w:t>
+            </w:r>
+            <w:r>
+              <w:rPr>
+                <w:noProof/>
+                <w:webHidden/>
+              </w:rPr>
+              <w:tab/>
+            </w:r>
+            <w:r>
+              <w:rPr>
+                <w:noProof/>
+                <w:webHidden/>
+              </w:rPr>
+              <w:fldChar w:fldCharType="begin"/>
+            </w:r>
+            <w:r>
+              <w:rPr>
+                <w:noProof/>
+                <w:webHidden/>
+              </w:rPr>
+              <w:instrText xml:space="preserve"> PAGEREF _Toc504850467 \h </w:instrText>
+            </w:r>
+            <w:r>
+              <w:rPr>
+                <w:noProof/>
+                <w:webHidden/>
+              </w:rPr>
+            </w:r>
+            <w:r>
+              <w:rPr>
+                <w:noProof/>
+                <w:webHidden/>
+              </w:rPr>
+              <w:fldChar w:fldCharType="separate"/>
+            </w:r>
+            <w:r>
+              <w:rPr>
+                <w:noProof/>
+                <w:webHidden/>
+              </w:rPr>
+              <w:t>9</w:t>
+            </w:r>
+            <w:r>
+              <w:rPr>
+                <w:noProof/>
+                <w:webHidden/>
+              </w:rPr>
+              <w:fldChar w:fldCharType="end"/>
+            </w:r>
+          </w:hyperlink>
+        </w:p>
+        <w:p>
+          <w:pPr>
+            <w:pStyle w:val="TOC2"/>
+            <w:tabs>
+              <w:tab w:val="right" w:leader="dot" w:pos="9350"/>
+            </w:tabs>
+            <w:rPr>
+              <w:rFonts w:eastAsiaTheme="minorEastAsia"/>
+              <w:noProof/>
+            </w:rPr>
+          </w:pPr>
+          <w:hyperlink w:anchor="_Toc504850468" w:history="1">
+            <w:r>
+              <w:rPr>
+                <w:rStyle w:val="Hyperlink"/>
+                <w:noProof/>
+                <w:lang w:val="en-GB"/>
+              </w:rPr>
+              <w:t>Negative Aspects</w:t>
+            </w:r>
+            <w:r>
+              <w:rPr>
+                <w:noProof/>
+                <w:webHidden/>
+              </w:rPr>
+              <w:tab/>
+            </w:r>
+            <w:r>
+              <w:rPr>
+                <w:noProof/>
+                <w:webHidden/>
+              </w:rPr>
+              <w:fldChar w:fldCharType="begin"/>
+            </w:r>
+            <w:r>
+              <w:rPr>
+                <w:noProof/>
+                <w:webHidden/>
+              </w:rPr>
+              <w:instrText xml:space="preserve"> PAGEREF _Toc504850468 \h </w:instrText>
+            </w:r>
+            <w:r>
+              <w:rPr>
+                <w:noProof/>
+                <w:webHidden/>
+              </w:rPr>
+            </w:r>
+            <w:r>
+              <w:rPr>
+                <w:noProof/>
+                <w:webHidden/>
+              </w:rPr>
+              <w:fldChar w:fldCharType="separate"/>
+            </w:r>
+            <w:r>
+              <w:rPr>
+                <w:noProof/>
+                <w:webHidden/>
+              </w:rPr>
+              <w:t>9</w:t>
+            </w:r>
+            <w:r>
+              <w:rPr>
+                <w:noProof/>
+                <w:webHidden/>
+              </w:rPr>
+              <w:fldChar w:fldCharType="end"/>
+            </w:r>
+          </w:hyperlink>
+        </w:p>
+        <w:p>
+          <w:pPr>
+            <w:pStyle w:val="TOC2"/>
+            <w:tabs>
+              <w:tab w:val="right" w:leader="dot" w:pos="9350"/>
+            </w:tabs>
+            <w:rPr>
+              <w:rFonts w:eastAsiaTheme="minorEastAsia"/>
+              <w:noProof/>
+            </w:rPr>
+          </w:pPr>
+          <w:hyperlink w:anchor="_Toc504850469" w:history="1">
+            <w:r>
+              <w:rPr>
+                <w:rStyle w:val="Hyperlink"/>
+                <w:noProof/>
+                <w:lang w:val="en-GB"/>
+              </w:rPr>
+              <w:t>Positive Aspects</w:t>
+            </w:r>
+            <w:r>
+              <w:rPr>
+                <w:noProof/>
+                <w:webHidden/>
+              </w:rPr>
+              <w:tab/>
+            </w:r>
+            <w:r>
+              <w:rPr>
+                <w:noProof/>
+                <w:webHidden/>
+              </w:rPr>
+              <w:fldChar w:fldCharType="begin"/>
+            </w:r>
+            <w:r>
+              <w:rPr>
+                <w:noProof/>
+                <w:webHidden/>
+              </w:rPr>
+              <w:instrText xml:space="preserve"> PAGEREF _Toc504850469 \h </w:instrText>
+            </w:r>
+            <w:r>
+              <w:rPr>
+                <w:noProof/>
+                <w:webHidden/>
+              </w:rPr>
+            </w:r>
+            <w:r>
+              <w:rPr>
+                <w:noProof/>
+                <w:webHidden/>
+              </w:rPr>
+              <w:fldChar w:fldCharType="separate"/>
+            </w:r>
+            <w:r>
+              <w:rPr>
+                <w:noProof/>
+                <w:webHidden/>
+              </w:rPr>
+              <w:t>9</w:t>
+            </w:r>
+            <w:r>
+              <w:rPr>
+                <w:noProof/>
+                <w:webHidden/>
+              </w:rPr>
+              <w:fldChar w:fldCharType="end"/>
+            </w:r>
+          </w:hyperlink>
+        </w:p>
+        <w:p>
+          <w:pPr>
+            <w:pStyle w:val="TOC1"/>
+            <w:tabs>
+              <w:tab w:val="right" w:leader="dot" w:pos="9350"/>
+            </w:tabs>
+            <w:rPr>
+              <w:rFonts w:eastAsiaTheme="minorEastAsia"/>
+              <w:noProof/>
+            </w:rPr>
+          </w:pPr>
+          <w:hyperlink w:anchor="_Toc504850470" w:history="1">
+            <w:r>
+              <w:rPr>
+                <w:rStyle w:val="Hyperlink"/>
+                <w:noProof/>
+                <w:lang w:val="en-GB"/>
+              </w:rPr>
+              <w:t>Improvements</w:t>
+            </w:r>
+            <w:r>
+              <w:rPr>
+                <w:noProof/>
+                <w:webHidden/>
+              </w:rPr>
+              <w:tab/>
+            </w:r>
+            <w:r>
+              <w:rPr>
+                <w:noProof/>
+                <w:webHidden/>
+              </w:rPr>
+              <w:fldChar w:fldCharType="begin"/>
+            </w:r>
+            <w:r>
+              <w:rPr>
+                <w:noProof/>
+                <w:webHidden/>
+              </w:rPr>
+              <w:instrText xml:space="preserve"> PAGEREF _Toc504850470 \h </w:instrText>
+            </w:r>
+            <w:r>
+              <w:rPr>
+                <w:noProof/>
+                <w:webHidden/>
+              </w:rPr>
+            </w:r>
+            <w:r>
+              <w:rPr>
+                <w:noProof/>
+                <w:webHidden/>
+              </w:rPr>
+              <w:fldChar w:fldCharType="separate"/>
+            </w:r>
+            <w:r>
+              <w:rPr>
+                <w:noProof/>
+                <w:webHidden/>
+              </w:rPr>
+              <w:t>9</w:t>
+            </w:r>
+            <w:r>
+              <w:rPr>
+                <w:noProof/>
+                <w:webHidden/>
+              </w:rPr>
+              <w:fldChar w:fldCharType="end"/>
+            </w:r>
+          </w:hyperlink>
+        </w:p>
+        <w:p>
+          <w:pPr>
+            <w:pStyle w:val="TOC1"/>
+            <w:tabs>
+              <w:tab w:val="right" w:leader="dot" w:pos="9350"/>
+            </w:tabs>
+            <w:rPr>
+              <w:rFonts w:eastAsiaTheme="minorEastAsia"/>
+              <w:noProof/>
+            </w:rPr>
+          </w:pPr>
+          <w:hyperlink w:anchor="_Toc504850471" w:history="1">
+            <w:r>
+              <w:rPr>
+                <w:rStyle w:val="Hyperlink"/>
+                <w:noProof/>
+                <w:lang w:val="en-GB"/>
+              </w:rPr>
+              <w:t>Appendix A: Figures</w:t>
+            </w:r>
+            <w:r>
+              <w:rPr>
+                <w:noProof/>
+                <w:webHidden/>
+              </w:rPr>
+              <w:tab/>
+            </w:r>
+            <w:r>
+              <w:rPr>
+                <w:noProof/>
+                <w:webHidden/>
+              </w:rPr>
+              <w:fldChar w:fldCharType="begin"/>
+            </w:r>
+            <w:r>
+              <w:rPr>
+                <w:noProof/>
+                <w:webHidden/>
+              </w:rPr>
+              <w:instrText xml:space="preserve"> PAGEREF _Toc504850471 \h </w:instrText>
+            </w:r>
+            <w:r>
+              <w:rPr>
+                <w:noProof/>
+                <w:webHidden/>
+              </w:rPr>
+            </w:r>
+            <w:r>
+              <w:rPr>
+                <w:noProof/>
+                <w:webHidden/>
+              </w:rPr>
+              <w:fldChar w:fldCharType="separate"/>
+            </w:r>
+            <w:r>
+              <w:rPr>
+                <w:noProof/>
+                <w:webHidden/>
+              </w:rPr>
+              <w:t>11</w:t>
+            </w:r>
+            <w:r>
+              <w:rPr>
+                <w:noProof/>
+                <w:webHidden/>
+              </w:rPr>
+              <w:fldChar w:fldCharType="end"/>
+            </w:r>
+          </w:hyperlink>
+        </w:p>
+        <w:p>
+          <w:pPr>
+            <w:pStyle w:val="TOC1"/>
+            <w:tabs>
+              <w:tab w:val="right" w:leader="dot" w:pos="9350"/>
+            </w:tabs>
+            <w:rPr>
+              <w:rFonts w:eastAsiaTheme="minorEastAsia"/>
+              <w:noProof/>
+            </w:rPr>
+          </w:pPr>
+          <w:hyperlink w:anchor="_Toc504850472" w:history="1">
+            <w:r>
+              <w:rPr>
+                <w:rStyle w:val="Hyperlink"/>
+                <w:noProof/>
+                <w:lang w:val="en-GB"/>
+              </w:rPr>
+              <w:t>References</w:t>
+            </w:r>
+            <w:r>
+              <w:rPr>
+                <w:noProof/>
+                <w:webHidden/>
+              </w:rPr>
+              <w:tab/>
+            </w:r>
+            <w:r>
+              <w:rPr>
+                <w:noProof/>
+                <w:webHidden/>
+              </w:rPr>
+              <w:fldChar w:fldCharType="begin"/>
+            </w:r>
+            <w:r>
+              <w:rPr>
+                <w:noProof/>
+                <w:webHidden/>
+              </w:rPr>
+              <w:instrText xml:space="preserve"> PAGEREF _Toc504850472 \h </w:instrText>
+            </w:r>
+            <w:r>
+              <w:rPr>
+                <w:noProof/>
+                <w:webHidden/>
+              </w:rPr>
+            </w:r>
+            <w:r>
+              <w:rPr>
+                <w:noProof/>
+                <w:webHidden/>
+              </w:rPr>
+              <w:fldChar w:fldCharType="separate"/>
+            </w:r>
+            <w:r>
+              <w:rPr>
+                <w:noProof/>
+                <w:webHidden/>
+              </w:rPr>
+              <w:t>27</w:t>
+            </w:r>
+            <w:r>
+              <w:rPr>
+                <w:noProof/>
+                <w:webHidden/>
+              </w:rPr>
+              <w:fldChar w:fldCharType="end"/>
+            </w:r>
+          </w:hyperlink>
+        </w:p>
+        <w:p>
+          <w:pPr>
+            <w:rPr>
               <w:lang w:val="en-GB"/>
             </w:rPr>
-            <w:t>No table of contents entries found.</w:t>
-          </w:r>
+          </w:pPr>
           <w:r>
             <w:rPr>
               <w:b/>
@@ -1021,6 +1534,7 @@
           <w:lang w:val="en-GB"/>
         </w:rPr>
       </w:pPr>
+      <w:bookmarkStart w:id="0" w:name="_Toc504850466"/>
       <w:r>
         <w:rPr>
           <w:lang w:val="en-GB"/>
@@ -1028,6 +1542,7 @@
         <w:lastRenderedPageBreak/>
         <w:t>Project Tracking</w:t>
       </w:r>
+      <w:bookmarkEnd w:id="0"/>
     </w:p>
     <w:p>
       <w:pPr>
@@ -1191,7 +1706,7 @@
             <v:imagedata r:id="rId8" o:title=""/>
             <w10:wrap type="square"/>
           </v:shape>
-          <o:OLEObject Type="Embed" ProgID="Visio.Drawing.15" ShapeID="_x0000_s1027" DrawAspect="Content" ObjectID="_1578506641" r:id="rId9"/>
+          <o:OLEObject Type="Embed" ProgID="Visio.Drawing.15" ShapeID="_x0000_s1027" DrawAspect="Content" ObjectID="_1578593698" r:id="rId9"/>
         </w:object>
       </w:r>
     </w:p>
@@ -1795,19 +2310,7 @@
         <w:rPr>
           <w:lang w:val="en-GB"/>
         </w:rPr>
-        <w:t xml:space="preserve">Secondly, we reminded ourselves of the tasks that need to be </w:t>
-      </w:r>
-      <w:r>
-        <w:rPr>
-          <w:lang w:val="en-GB"/>
-        </w:rPr>
-        <w:t>completed and</w:t>
-      </w:r>
-      <w:r>
-        <w:rPr>
-          <w:lang w:val="en-GB"/>
-        </w:rPr>
-        <w:t xml:space="preserve"> assigned tasks that have not been mentioned before. Jack is to create screens for level completions and game overs, a system for transitioning between levels, and is planning on setting up the database; James is to pool power-ups, </w:t>
+        <w:t xml:space="preserve">Secondly, we reminded ourselves of the tasks that need to be completed and assigned tasks that have not been mentioned before. Jack is to create screens for level completions and game overs, a system for transitioning between levels, and is planning on setting up the database; James is to pool power-ups, </w:t>
       </w:r>
       <w:r>
         <w:rPr>
@@ -1830,19 +2333,7 @@
         <w:rPr>
           <w:lang w:val="en-GB"/>
         </w:rPr>
-        <w:t xml:space="preserve">Finally, the group realised that they need to be adhering to the same coding standard; </w:t>
-      </w:r>
-      <w:r>
-        <w:rPr>
-          <w:lang w:val="en-GB"/>
-        </w:rPr>
-        <w:t>also,</w:t>
-      </w:r>
-      <w:r>
-        <w:rPr>
-          <w:lang w:val="en-GB"/>
-        </w:rPr>
-        <w:t xml:space="preserve"> they will also observe the test log, as they need to see if any features are missing on it.</w:t>
+        <w:t>Finally, the group realised that they need to be adhering to the same coding standard; also, they will also observe the test log, as they need to see if any features are missing on it.</w:t>
       </w:r>
       <w:r>
         <w:rPr>
@@ -1891,13 +2382,43 @@
         <w:rPr>
           <w:lang w:val="en-GB"/>
         </w:rPr>
-        <w:t>on the next page</w:t>
+        <w:t xml:space="preserve">below, starting </w:t>
+      </w:r>
+      <w:r>
+        <w:rPr>
+          <w:lang w:val="en-GB"/>
+        </w:rPr>
+        <w:t>on th</w:t>
+      </w:r>
+      <w:r>
+        <w:rPr>
+          <w:lang w:val="en-GB"/>
+        </w:rPr>
+        <w:t>is</w:t>
+      </w:r>
+      <w:r>
+        <w:rPr>
+          <w:lang w:val="en-GB"/>
+        </w:rPr>
+        <w:t xml:space="preserve"> page</w:t>
+      </w:r>
+      <w:r>
+        <w:rPr>
+          <w:lang w:val="en-GB"/>
+        </w:rPr>
+        <w:t>, continuing onto the next page</w:t>
       </w:r>
       <w:r>
         <w:rPr>
           <w:lang w:val="en-GB"/>
         </w:rPr>
         <w:t>.</w:t>
+      </w:r>
+      <w:r>
+        <w:rPr>
+          <w:lang w:val="en-GB"/>
+        </w:rPr>
+        <w:t xml:space="preserve"> </w:t>
       </w:r>
     </w:p>
     <w:p>
@@ -2279,23 +2800,10 @@
       </w:r>
     </w:p>
     <w:p>
-      <w:pPr>
-        <w:pStyle w:val="Heading2"/>
-        <w:shd w:val="clear" w:color="auto" w:fill="36393E"/>
-        <w:spacing w:before="0"/>
-        <w:textAlignment w:val="baseline"/>
-        <w:rPr>
-          <w:rFonts w:ascii="inherit" w:hAnsi="inherit" w:cs="Helvetica"/>
-          <w:color w:val="FFFFFF"/>
-          <w:sz w:val="24"/>
-          <w:szCs w:val="24"/>
-        </w:rPr>
-      </w:pPr>
       <w:r>
         <w:rPr>
           <w:rStyle w:val="Strong"/>
           <w:rFonts w:ascii="inherit" w:hAnsi="inherit" w:cs="Helvetica"/>
-          <w:color w:val="FFFFFF"/>
           <w:sz w:val="24"/>
           <w:szCs w:val="24"/>
           <w:bdr w:val="none" w:sz="0" w:space="0" w:color="auto" w:frame="1"/>
@@ -2306,7 +2814,6 @@
         <w:rPr>
           <w:rStyle w:val="highlight-separator"/>
           <w:rFonts w:ascii="inherit" w:hAnsi="inherit" w:cs="Helvetica"/>
-          <w:color w:val="99AAB5"/>
           <w:sz w:val="24"/>
           <w:szCs w:val="24"/>
           <w:bdr w:val="none" w:sz="0" w:space="0" w:color="auto" w:frame="1"/>
@@ -2319,7 +2826,6 @@
           <w:rFonts w:ascii="inherit" w:hAnsi="inherit" w:cs="Helvetica"/>
           <w:b/>
           <w:bCs/>
-          <w:color w:val="FFFFFF"/>
           <w:sz w:val="24"/>
           <w:szCs w:val="24"/>
           <w:bdr w:val="none" w:sz="0" w:space="0" w:color="auto" w:frame="1"/>
@@ -2328,75 +2834,31 @@
       </w:r>
     </w:p>
     <w:p>
-      <w:pPr>
-        <w:shd w:val="clear" w:color="auto" w:fill="36393E"/>
-        <w:spacing w:line="264" w:lineRule="atLeast"/>
-        <w:textAlignment w:val="baseline"/>
-        <w:rPr>
-          <w:rFonts w:ascii="inherit" w:hAnsi="inherit" w:cs="Helvetica"/>
-          <w:color w:val="FFFFFF"/>
-          <w:sz w:val="24"/>
-          <w:szCs w:val="24"/>
-        </w:rPr>
-      </w:pPr>
-      <w:r>
-        <w:rPr>
-          <w:rFonts w:ascii="inherit" w:hAnsi="inherit" w:cs="Helvetica"/>
-          <w:color w:val="FFFFFF"/>
-        </w:rPr>
+      <w:r>
         <w:t xml:space="preserve">What time are we calling cut off for this? So that we all hand in the </w:t>
       </w:r>
       <w:proofErr w:type="spellStart"/>
       <w:r>
-        <w:rPr>
-          <w:rFonts w:ascii="inherit" w:hAnsi="inherit" w:cs="Helvetica"/>
-          <w:color w:val="FFFFFF"/>
-        </w:rPr>
         <w:t>sam</w:t>
       </w:r>
       <w:proofErr w:type="spellEnd"/>
       <w:r>
-        <w:rPr>
-          <w:rFonts w:ascii="inherit" w:hAnsi="inherit" w:cs="Helvetica"/>
-          <w:color w:val="FFFFFF"/>
-        </w:rPr>
         <w:t xml:space="preserve"> </w:t>
       </w:r>
       <w:proofErr w:type="spellStart"/>
       <w:r>
-        <w:rPr>
-          <w:rFonts w:ascii="inherit" w:hAnsi="inherit" w:cs="Helvetica"/>
-          <w:color w:val="FFFFFF"/>
-        </w:rPr>
         <w:t>ething</w:t>
       </w:r>
       <w:proofErr w:type="spellEnd"/>
       <w:r>
-        <w:rPr>
-          <w:rFonts w:ascii="inherit" w:hAnsi="inherit" w:cs="Helvetica"/>
-          <w:color w:val="FFFFFF"/>
-        </w:rPr>
         <w:t>.</w:t>
       </w:r>
     </w:p>
     <w:p>
-      <w:pPr>
-        <w:pStyle w:val="Heading2"/>
-        <w:shd w:val="clear" w:color="auto" w:fill="36393E"/>
-        <w:spacing w:before="0"/>
-        <w:textAlignment w:val="baseline"/>
-        <w:rPr>
-          <w:rFonts w:ascii="inherit" w:hAnsi="inherit" w:cs="Helvetica"/>
-          <w:color w:val="FFFFFF"/>
-          <w:sz w:val="24"/>
-          <w:szCs w:val="24"/>
-        </w:rPr>
-      </w:pPr>
       <w:r>
         <w:rPr>
           <w:rStyle w:val="Strong"/>
           <w:rFonts w:ascii="inherit" w:hAnsi="inherit" w:cs="Helvetica"/>
-          <w:color w:val="FFFFFF"/>
           <w:sz w:val="24"/>
           <w:szCs w:val="24"/>
           <w:bdr w:val="none" w:sz="0" w:space="0" w:color="auto" w:frame="1"/>
@@ -2407,7 +2869,6 @@
         <w:rPr>
           <w:rStyle w:val="highlight-separator"/>
           <w:rFonts w:ascii="inherit" w:hAnsi="inherit" w:cs="Helvetica"/>
-          <w:color w:val="99AAB5"/>
           <w:sz w:val="24"/>
           <w:szCs w:val="24"/>
           <w:bdr w:val="none" w:sz="0" w:space="0" w:color="auto" w:frame="1"/>
@@ -2420,7 +2881,6 @@
           <w:rFonts w:ascii="inherit" w:hAnsi="inherit" w:cs="Helvetica"/>
           <w:b/>
           <w:bCs/>
-          <w:color w:val="FFFFFF"/>
           <w:sz w:val="24"/>
           <w:szCs w:val="24"/>
           <w:bdr w:val="none" w:sz="0" w:space="0" w:color="auto" w:frame="1"/>
@@ -2429,95 +2889,33 @@
       </w:r>
     </w:p>
     <w:p>
-      <w:pPr>
-        <w:shd w:val="clear" w:color="auto" w:fill="36393E"/>
-        <w:spacing w:line="264" w:lineRule="atLeast"/>
-        <w:textAlignment w:val="baseline"/>
-        <w:rPr>
-          <w:rFonts w:ascii="inherit" w:hAnsi="inherit" w:cs="Helvetica"/>
-          <w:color w:val="FFFFFF"/>
-          <w:sz w:val="24"/>
-          <w:szCs w:val="24"/>
-        </w:rPr>
-      </w:pPr>
-      <w:r>
-        <w:rPr>
-          <w:rFonts w:ascii="inherit" w:hAnsi="inherit" w:cs="Helvetica"/>
-          <w:color w:val="FFFFFF"/>
-        </w:rPr>
+      <w:r>
         <w:t>I would say by 15:00 at the latest</w:t>
       </w:r>
     </w:p>
     <w:p>
-      <w:pPr>
-        <w:shd w:val="clear" w:color="auto" w:fill="36393E"/>
-        <w:spacing w:line="264" w:lineRule="atLeast"/>
-        <w:textAlignment w:val="baseline"/>
-        <w:rPr>
-          <w:rFonts w:ascii="inherit" w:hAnsi="inherit" w:cs="Helvetica"/>
-          <w:color w:val="FFFFFF"/>
-        </w:rPr>
-      </w:pPr>
-      <w:r>
-        <w:rPr>
-          <w:rFonts w:ascii="inherit" w:hAnsi="inherit" w:cs="Helvetica"/>
-          <w:color w:val="FFFFFF"/>
-        </w:rPr>
+      <w:r>
         <w:t xml:space="preserve">(Working on my AGP assignment </w:t>
       </w:r>
       <w:proofErr w:type="spellStart"/>
       <w:r>
-        <w:rPr>
-          <w:rFonts w:ascii="inherit" w:hAnsi="inherit" w:cs="Helvetica"/>
-          <w:color w:val="FFFFFF"/>
-        </w:rPr>
         <w:t>atm</w:t>
       </w:r>
       <w:proofErr w:type="spellEnd"/>
       <w:r>
-        <w:rPr>
-          <w:rFonts w:ascii="inherit" w:hAnsi="inherit" w:cs="Helvetica"/>
-          <w:color w:val="FFFFFF"/>
-        </w:rPr>
         <w:t>)</w:t>
       </w:r>
     </w:p>
     <w:p>
-      <w:pPr>
-        <w:shd w:val="clear" w:color="auto" w:fill="36393E"/>
-        <w:spacing w:line="264" w:lineRule="atLeast"/>
-        <w:textAlignment w:val="baseline"/>
-        <w:rPr>
-          <w:rFonts w:ascii="inherit" w:hAnsi="inherit" w:cs="Helvetica"/>
-          <w:color w:val="FFFFFF"/>
-        </w:rPr>
-      </w:pPr>
-      <w:r>
-        <w:rPr>
-          <w:rFonts w:ascii="inherit" w:hAnsi="inherit" w:cs="Helvetica"/>
-          <w:color w:val="FFFFFF"/>
-        </w:rPr>
+      <w:r>
         <w:t>Would you say that this is suitable time, for a fair cut-off point?</w:t>
       </w:r>
     </w:p>
     <w:p>
-      <w:pPr>
-        <w:pStyle w:val="Heading2"/>
-        <w:shd w:val="clear" w:color="auto" w:fill="36393E"/>
-        <w:spacing w:before="0"/>
-        <w:textAlignment w:val="baseline"/>
-        <w:rPr>
-          <w:rFonts w:ascii="inherit" w:hAnsi="inherit" w:cs="Helvetica"/>
-          <w:color w:val="FFFFFF"/>
-          <w:sz w:val="24"/>
-          <w:szCs w:val="24"/>
-        </w:rPr>
-      </w:pPr>
       <w:r>
         <w:rPr>
           <w:rStyle w:val="Strong"/>
           <w:rFonts w:ascii="inherit" w:hAnsi="inherit" w:cs="Helvetica"/>
-          <w:color w:val="FFFFFF"/>
           <w:sz w:val="24"/>
           <w:szCs w:val="24"/>
           <w:bdr w:val="none" w:sz="0" w:space="0" w:color="auto" w:frame="1"/>
@@ -2528,7 +2926,6 @@
         <w:rPr>
           <w:rStyle w:val="highlight-separator"/>
           <w:rFonts w:ascii="inherit" w:hAnsi="inherit" w:cs="Helvetica"/>
-          <w:color w:val="99AAB5"/>
           <w:sz w:val="24"/>
           <w:szCs w:val="24"/>
           <w:bdr w:val="none" w:sz="0" w:space="0" w:color="auto" w:frame="1"/>
@@ -2541,7 +2938,6 @@
           <w:rFonts w:ascii="inherit" w:hAnsi="inherit" w:cs="Helvetica"/>
           <w:b/>
           <w:bCs/>
-          <w:color w:val="FFFFFF"/>
           <w:sz w:val="24"/>
           <w:szCs w:val="24"/>
           <w:bdr w:val="none" w:sz="0" w:space="0" w:color="auto" w:frame="1"/>
@@ -2550,43 +2946,15 @@
       </w:r>
     </w:p>
     <w:p>
-      <w:pPr>
-        <w:shd w:val="clear" w:color="auto" w:fill="36393E"/>
-        <w:spacing w:line="264" w:lineRule="atLeast"/>
-        <w:textAlignment w:val="baseline"/>
-        <w:rPr>
-          <w:rFonts w:ascii="inherit" w:hAnsi="inherit" w:cs="Helvetica"/>
-          <w:color w:val="FFFFFF"/>
-          <w:sz w:val="24"/>
-          <w:szCs w:val="24"/>
-        </w:rPr>
-      </w:pPr>
-      <w:r>
-        <w:rPr>
-          <w:rFonts w:ascii="inherit" w:hAnsi="inherit" w:cs="Helvetica"/>
-          <w:color w:val="FFFFFF"/>
-        </w:rPr>
+      <w:r>
         <w:t>Yeah</w:t>
       </w:r>
     </w:p>
     <w:p>
-      <w:pPr>
-        <w:pStyle w:val="Heading2"/>
-        <w:shd w:val="clear" w:color="auto" w:fill="36393E"/>
-        <w:spacing w:before="0"/>
-        <w:textAlignment w:val="baseline"/>
-        <w:rPr>
-          <w:rFonts w:ascii="inherit" w:hAnsi="inherit" w:cs="Helvetica"/>
-          <w:color w:val="FFFFFF"/>
-          <w:sz w:val="24"/>
-          <w:szCs w:val="24"/>
-        </w:rPr>
-      </w:pPr>
       <w:r>
         <w:rPr>
           <w:rStyle w:val="Strong"/>
           <w:rFonts w:ascii="inherit" w:hAnsi="inherit" w:cs="Helvetica"/>
-          <w:color w:val="FFFFFF"/>
           <w:sz w:val="24"/>
           <w:szCs w:val="24"/>
           <w:bdr w:val="none" w:sz="0" w:space="0" w:color="auto" w:frame="1"/>
@@ -2597,7 +2965,6 @@
         <w:rPr>
           <w:rStyle w:val="highlight-separator"/>
           <w:rFonts w:ascii="inherit" w:hAnsi="inherit" w:cs="Helvetica"/>
-          <w:color w:val="99AAB5"/>
           <w:sz w:val="24"/>
           <w:szCs w:val="24"/>
           <w:bdr w:val="none" w:sz="0" w:space="0" w:color="auto" w:frame="1"/>
@@ -2610,7 +2977,6 @@
           <w:rFonts w:ascii="inherit" w:hAnsi="inherit" w:cs="Helvetica"/>
           <w:b/>
           <w:bCs/>
-          <w:color w:val="FFFFFF"/>
           <w:sz w:val="24"/>
           <w:szCs w:val="24"/>
           <w:bdr w:val="none" w:sz="0" w:space="0" w:color="auto" w:frame="1"/>
@@ -2619,29 +2985,12 @@
       </w:r>
     </w:p>
     <w:p>
-      <w:pPr>
-        <w:shd w:val="clear" w:color="auto" w:fill="36393E"/>
-        <w:spacing w:line="264" w:lineRule="atLeast"/>
-        <w:textAlignment w:val="baseline"/>
-        <w:rPr>
-          <w:rFonts w:ascii="inherit" w:hAnsi="inherit" w:cs="Helvetica"/>
-          <w:color w:val="FFFFFF"/>
-          <w:sz w:val="24"/>
-          <w:szCs w:val="24"/>
-        </w:rPr>
-      </w:pPr>
-      <w:r>
-        <w:rPr>
-          <w:rFonts w:ascii="inherit" w:hAnsi="inherit" w:cs="Helvetica"/>
-          <w:color w:val="FFFFFF"/>
-        </w:rPr>
+      <w:r>
         <w:t xml:space="preserve">Alright </w:t>
       </w:r>
       <w:r>
         <w:rPr>
-          <w:rFonts w:ascii="inherit" w:hAnsi="inherit" w:cs="Helvetica"/>
           <w:noProof/>
-          <w:color w:val="FFFFFF"/>
         </w:rPr>
         <mc:AlternateContent>
           <mc:Choice Requires="wps">
@@ -2712,23 +3061,10 @@
       </w:r>
     </w:p>
     <w:p>
-      <w:pPr>
-        <w:pStyle w:val="Heading2"/>
-        <w:shd w:val="clear" w:color="auto" w:fill="36393E"/>
-        <w:spacing w:before="0"/>
-        <w:textAlignment w:val="baseline"/>
-        <w:rPr>
-          <w:rFonts w:ascii="inherit" w:hAnsi="inherit" w:cs="Helvetica"/>
-          <w:color w:val="FFFFFF"/>
-          <w:sz w:val="24"/>
-          <w:szCs w:val="24"/>
-        </w:rPr>
-      </w:pPr>
       <w:r>
         <w:rPr>
           <w:rStyle w:val="Strong"/>
           <w:rFonts w:ascii="inherit" w:hAnsi="inherit" w:cs="Helvetica"/>
-          <w:color w:val="FFFFFF"/>
           <w:sz w:val="24"/>
           <w:szCs w:val="24"/>
           <w:bdr w:val="none" w:sz="0" w:space="0" w:color="auto" w:frame="1"/>
@@ -2739,7 +3075,6 @@
         <w:rPr>
           <w:rStyle w:val="highlight-separator"/>
           <w:rFonts w:ascii="inherit" w:hAnsi="inherit" w:cs="Helvetica"/>
-          <w:color w:val="99AAB5"/>
           <w:sz w:val="24"/>
           <w:szCs w:val="24"/>
           <w:bdr w:val="none" w:sz="0" w:space="0" w:color="auto" w:frame="1"/>
@@ -2752,7 +3087,6 @@
           <w:rFonts w:ascii="inherit" w:hAnsi="inherit" w:cs="Helvetica"/>
           <w:b/>
           <w:bCs/>
-          <w:color w:val="FFFFFF"/>
           <w:sz w:val="24"/>
           <w:szCs w:val="24"/>
           <w:bdr w:val="none" w:sz="0" w:space="0" w:color="auto" w:frame="1"/>
@@ -2761,59 +3095,23 @@
       </w:r>
     </w:p>
     <w:p>
-      <w:pPr>
-        <w:shd w:val="clear" w:color="auto" w:fill="36393E"/>
-        <w:spacing w:line="264" w:lineRule="atLeast"/>
-        <w:textAlignment w:val="baseline"/>
-        <w:rPr>
-          <w:rFonts w:ascii="inherit" w:hAnsi="inherit" w:cs="Helvetica"/>
-          <w:color w:val="FFFFFF"/>
-          <w:sz w:val="24"/>
-          <w:szCs w:val="24"/>
-        </w:rPr>
-      </w:pPr>
-      <w:r>
-        <w:rPr>
-          <w:rFonts w:ascii="inherit" w:hAnsi="inherit" w:cs="Helvetica"/>
-          <w:color w:val="FFFFFF"/>
-        </w:rPr>
+      <w:r>
         <w:t xml:space="preserve">Have you managed to tell Anthony this? I put it in the </w:t>
       </w:r>
       <w:proofErr w:type="gramStart"/>
       <w:r>
-        <w:rPr>
-          <w:rFonts w:ascii="inherit" w:hAnsi="inherit" w:cs="Helvetica"/>
-          <w:color w:val="FFFFFF"/>
-        </w:rPr>
         <w:t>comments</w:t>
       </w:r>
       <w:proofErr w:type="gramEnd"/>
       <w:r>
-        <w:rPr>
-          <w:rFonts w:ascii="inherit" w:hAnsi="inherit" w:cs="Helvetica"/>
-          <w:color w:val="FFFFFF"/>
-        </w:rPr>
         <w:t xml:space="preserve"> but he hasn't replied.</w:t>
       </w:r>
     </w:p>
     <w:p>
-      <w:pPr>
-        <w:pStyle w:val="Heading2"/>
-        <w:shd w:val="clear" w:color="auto" w:fill="36393E"/>
-        <w:spacing w:before="0"/>
-        <w:textAlignment w:val="baseline"/>
-        <w:rPr>
-          <w:rFonts w:ascii="inherit" w:hAnsi="inherit" w:cs="Helvetica"/>
-          <w:color w:val="FFFFFF"/>
-          <w:sz w:val="24"/>
-          <w:szCs w:val="24"/>
-        </w:rPr>
-      </w:pPr>
       <w:r>
         <w:rPr>
           <w:rStyle w:val="Strong"/>
           <w:rFonts w:ascii="inherit" w:hAnsi="inherit" w:cs="Helvetica"/>
-          <w:color w:val="FFFFFF"/>
           <w:sz w:val="24"/>
           <w:szCs w:val="24"/>
           <w:bdr w:val="none" w:sz="0" w:space="0" w:color="auto" w:frame="1"/>
@@ -2824,7 +3122,6 @@
         <w:rPr>
           <w:rStyle w:val="highlight-separator"/>
           <w:rFonts w:ascii="inherit" w:hAnsi="inherit" w:cs="Helvetica"/>
-          <w:color w:val="99AAB5"/>
           <w:sz w:val="24"/>
           <w:szCs w:val="24"/>
           <w:bdr w:val="none" w:sz="0" w:space="0" w:color="auto" w:frame="1"/>
@@ -2837,7 +3134,6 @@
           <w:rFonts w:ascii="inherit" w:hAnsi="inherit" w:cs="Helvetica"/>
           <w:b/>
           <w:bCs/>
-          <w:color w:val="FFFFFF"/>
           <w:sz w:val="24"/>
           <w:szCs w:val="24"/>
           <w:bdr w:val="none" w:sz="0" w:space="0" w:color="auto" w:frame="1"/>
@@ -2846,73 +3142,31 @@
       </w:r>
     </w:p>
     <w:p>
-      <w:pPr>
-        <w:shd w:val="clear" w:color="auto" w:fill="36393E"/>
-        <w:spacing w:line="264" w:lineRule="atLeast"/>
-        <w:textAlignment w:val="baseline"/>
-        <w:rPr>
-          <w:rFonts w:ascii="inherit" w:hAnsi="inherit" w:cs="Helvetica"/>
-          <w:color w:val="FFFFFF"/>
-          <w:sz w:val="24"/>
-          <w:szCs w:val="24"/>
-        </w:rPr>
-      </w:pPr>
-      <w:r>
-        <w:rPr>
-          <w:rFonts w:ascii="inherit" w:hAnsi="inherit" w:cs="Helvetica"/>
-          <w:color w:val="FFFFFF"/>
-        </w:rPr>
+      <w:r>
+        <w:lastRenderedPageBreak/>
         <w:t>I will try to find him...somehow</w:t>
       </w:r>
     </w:p>
     <w:p>
-      <w:pPr>
-        <w:shd w:val="clear" w:color="auto" w:fill="36393E"/>
-        <w:spacing w:line="264" w:lineRule="atLeast"/>
-        <w:textAlignment w:val="baseline"/>
-        <w:rPr>
-          <w:rFonts w:ascii="inherit" w:hAnsi="inherit" w:cs="Helvetica"/>
-          <w:color w:val="FFFFFF"/>
-        </w:rPr>
-      </w:pPr>
-      <w:r>
-        <w:rPr>
-          <w:rFonts w:ascii="inherit" w:hAnsi="inherit" w:cs="Helvetica"/>
-          <w:color w:val="FFFFFF"/>
-        </w:rPr>
+      <w:r>
         <w:t>There is IM chat functionality via Google Drive, I have posted a message in that group chat for our Drive folder.</w:t>
       </w:r>
     </w:p>
     <w:p>
-      <w:pPr>
-        <w:pStyle w:val="Heading2"/>
-        <w:shd w:val="clear" w:color="auto" w:fill="36393E"/>
-        <w:spacing w:before="0"/>
-        <w:textAlignment w:val="baseline"/>
-        <w:rPr>
-          <w:rFonts w:ascii="inherit" w:hAnsi="inherit" w:cs="Helvetica"/>
-          <w:color w:val="FFFFFF"/>
-          <w:sz w:val="24"/>
-          <w:szCs w:val="24"/>
-        </w:rPr>
-      </w:pPr>
       <w:r>
         <w:rPr>
           <w:rStyle w:val="Strong"/>
           <w:rFonts w:ascii="inherit" w:hAnsi="inherit" w:cs="Helvetica"/>
-          <w:color w:val="FFFFFF"/>
           <w:sz w:val="24"/>
           <w:szCs w:val="24"/>
           <w:bdr w:val="none" w:sz="0" w:space="0" w:color="auto" w:frame="1"/>
         </w:rPr>
-        <w:lastRenderedPageBreak/>
         <w:t>TheAkashicTraveller</w:t>
       </w:r>
       <w:r>
         <w:rPr>
           <w:rStyle w:val="highlight-separator"/>
           <w:rFonts w:ascii="inherit" w:hAnsi="inherit" w:cs="Helvetica"/>
-          <w:color w:val="99AAB5"/>
           <w:sz w:val="24"/>
           <w:szCs w:val="24"/>
           <w:bdr w:val="none" w:sz="0" w:space="0" w:color="auto" w:frame="1"/>
@@ -2925,7 +3179,6 @@
           <w:rFonts w:ascii="inherit" w:hAnsi="inherit" w:cs="Helvetica"/>
           <w:b/>
           <w:bCs/>
-          <w:color w:val="FFFFFF"/>
           <w:sz w:val="24"/>
           <w:szCs w:val="24"/>
           <w:bdr w:val="none" w:sz="0" w:space="0" w:color="auto" w:frame="1"/>
@@ -2934,113 +3187,38 @@
       </w:r>
     </w:p>
     <w:p>
-      <w:pPr>
-        <w:shd w:val="clear" w:color="auto" w:fill="36393E"/>
-        <w:spacing w:line="264" w:lineRule="atLeast"/>
-        <w:textAlignment w:val="baseline"/>
-        <w:rPr>
-          <w:rFonts w:ascii="inherit" w:hAnsi="inherit" w:cs="Helvetica"/>
-          <w:color w:val="FFFFFF"/>
-          <w:sz w:val="24"/>
-          <w:szCs w:val="24"/>
-        </w:rPr>
-      </w:pPr>
-      <w:r>
-        <w:rPr>
-          <w:rFonts w:ascii="inherit" w:hAnsi="inherit" w:cs="Helvetica"/>
-          <w:color w:val="FFFFFF"/>
-        </w:rPr>
+      <w:r>
         <w:t>I just texted him and he said that he's done with everything</w:t>
       </w:r>
     </w:p>
     <w:p>
-      <w:pPr>
-        <w:shd w:val="clear" w:color="auto" w:fill="36393E"/>
-        <w:spacing w:line="264" w:lineRule="atLeast"/>
-        <w:textAlignment w:val="baseline"/>
-        <w:rPr>
-          <w:rFonts w:ascii="inherit" w:hAnsi="inherit" w:cs="Helvetica"/>
-          <w:color w:val="FFFFFF"/>
-        </w:rPr>
-      </w:pPr>
-      <w:r>
-        <w:rPr>
-          <w:rFonts w:ascii="inherit" w:hAnsi="inherit" w:cs="Helvetica"/>
-          <w:color w:val="FFFFFF"/>
-        </w:rPr>
+      <w:r>
         <w:t xml:space="preserve">If you are </w:t>
       </w:r>
       <w:proofErr w:type="spellStart"/>
       <w:r>
-        <w:rPr>
-          <w:rFonts w:ascii="inherit" w:hAnsi="inherit" w:cs="Helvetica"/>
-          <w:color w:val="FFFFFF"/>
-        </w:rPr>
         <w:t>to</w:t>
       </w:r>
       <w:proofErr w:type="spellEnd"/>
       <w:r>
-        <w:rPr>
-          <w:rFonts w:ascii="inherit" w:hAnsi="inherit" w:cs="Helvetica"/>
-          <w:color w:val="FFFFFF"/>
-        </w:rPr>
         <w:t xml:space="preserve"> we can just upload now</w:t>
       </w:r>
     </w:p>
     <w:p>
-      <w:pPr>
-        <w:shd w:val="clear" w:color="auto" w:fill="36393E"/>
-        <w:spacing w:line="264" w:lineRule="atLeast"/>
-        <w:textAlignment w:val="baseline"/>
-        <w:rPr>
-          <w:rFonts w:ascii="inherit" w:hAnsi="inherit" w:cs="Helvetica"/>
-          <w:color w:val="FFFFFF"/>
-        </w:rPr>
-      </w:pPr>
-      <w:r>
-        <w:rPr>
-          <w:rFonts w:ascii="inherit" w:hAnsi="inherit" w:cs="Helvetica"/>
-          <w:color w:val="FFFFFF"/>
-        </w:rPr>
+      <w:r>
         <w:t>*too</w:t>
       </w:r>
     </w:p>
     <w:p>
-      <w:pPr>
-        <w:shd w:val="clear" w:color="auto" w:fill="36393E"/>
-        <w:spacing w:line="264" w:lineRule="atLeast"/>
-        <w:textAlignment w:val="baseline"/>
-        <w:rPr>
-          <w:rFonts w:ascii="inherit" w:hAnsi="inherit" w:cs="Helvetica"/>
-          <w:color w:val="FFFFFF"/>
-        </w:rPr>
-      </w:pPr>
-      <w:r>
-        <w:rPr>
-          <w:rFonts w:ascii="inherit" w:hAnsi="inherit" w:cs="Helvetica"/>
-          <w:color w:val="FFFFFF"/>
-        </w:rPr>
+      <w:r>
         <w:t>?</w:t>
       </w:r>
     </w:p>
     <w:p>
-      <w:pPr>
-        <w:pStyle w:val="Heading2"/>
-        <w:shd w:val="clear" w:color="auto" w:fill="36393E"/>
-        <w:spacing w:before="0"/>
-        <w:textAlignment w:val="baseline"/>
-        <w:rPr>
-          <w:rFonts w:ascii="inherit" w:hAnsi="inherit" w:cs="Helvetica"/>
-          <w:color w:val="FFFFFF"/>
-          <w:sz w:val="24"/>
-          <w:szCs w:val="24"/>
-        </w:rPr>
-      </w:pPr>
       <w:r>
         <w:rPr>
           <w:rStyle w:val="Strong"/>
           <w:rFonts w:ascii="inherit" w:hAnsi="inherit" w:cs="Helvetica"/>
-          <w:color w:val="FFFFFF"/>
           <w:sz w:val="24"/>
           <w:szCs w:val="24"/>
           <w:bdr w:val="none" w:sz="0" w:space="0" w:color="auto" w:frame="1"/>
@@ -3051,7 +3229,6 @@
         <w:rPr>
           <w:rStyle w:val="highlight-separator"/>
           <w:rFonts w:ascii="inherit" w:hAnsi="inherit" w:cs="Helvetica"/>
-          <w:color w:val="99AAB5"/>
           <w:sz w:val="24"/>
           <w:szCs w:val="24"/>
           <w:bdr w:val="none" w:sz="0" w:space="0" w:color="auto" w:frame="1"/>
@@ -3064,7 +3241,6 @@
           <w:rFonts w:ascii="inherit" w:hAnsi="inherit" w:cs="Helvetica"/>
           <w:b/>
           <w:bCs/>
-          <w:color w:val="FFFFFF"/>
           <w:sz w:val="24"/>
           <w:szCs w:val="24"/>
           <w:bdr w:val="none" w:sz="0" w:space="0" w:color="auto" w:frame="1"/>
@@ -3073,43 +3249,15 @@
       </w:r>
     </w:p>
     <w:p>
-      <w:pPr>
-        <w:shd w:val="clear" w:color="auto" w:fill="36393E"/>
-        <w:spacing w:line="264" w:lineRule="atLeast"/>
-        <w:textAlignment w:val="baseline"/>
-        <w:rPr>
-          <w:rFonts w:ascii="inherit" w:hAnsi="inherit" w:cs="Helvetica"/>
-          <w:color w:val="FFFFFF"/>
-          <w:sz w:val="24"/>
-          <w:szCs w:val="24"/>
-        </w:rPr>
-      </w:pPr>
-      <w:r>
-        <w:rPr>
-          <w:rFonts w:ascii="inherit" w:hAnsi="inherit" w:cs="Helvetica"/>
-          <w:color w:val="FFFFFF"/>
-        </w:rPr>
+      <w:r>
         <w:t>I am ready</w:t>
       </w:r>
     </w:p>
     <w:p>
-      <w:pPr>
-        <w:pStyle w:val="Heading2"/>
-        <w:shd w:val="clear" w:color="auto" w:fill="36393E"/>
-        <w:spacing w:before="0"/>
-        <w:textAlignment w:val="baseline"/>
-        <w:rPr>
-          <w:rFonts w:ascii="inherit" w:hAnsi="inherit" w:cs="Helvetica"/>
-          <w:color w:val="FFFFFF"/>
-          <w:sz w:val="24"/>
-          <w:szCs w:val="24"/>
-        </w:rPr>
-      </w:pPr>
       <w:r>
         <w:rPr>
           <w:rStyle w:val="Strong"/>
           <w:rFonts w:ascii="inherit" w:hAnsi="inherit" w:cs="Helvetica"/>
-          <w:color w:val="FFFFFF"/>
           <w:sz w:val="24"/>
           <w:szCs w:val="24"/>
           <w:bdr w:val="none" w:sz="0" w:space="0" w:color="auto" w:frame="1"/>
@@ -3120,7 +3268,6 @@
         <w:rPr>
           <w:rStyle w:val="highlight-separator"/>
           <w:rFonts w:ascii="inherit" w:hAnsi="inherit" w:cs="Helvetica"/>
-          <w:color w:val="99AAB5"/>
           <w:sz w:val="24"/>
           <w:szCs w:val="24"/>
           <w:bdr w:val="none" w:sz="0" w:space="0" w:color="auto" w:frame="1"/>
@@ -3133,7 +3280,6 @@
           <w:rFonts w:ascii="inherit" w:hAnsi="inherit" w:cs="Helvetica"/>
           <w:b/>
           <w:bCs/>
-          <w:color w:val="FFFFFF"/>
           <w:sz w:val="24"/>
           <w:szCs w:val="24"/>
           <w:bdr w:val="none" w:sz="0" w:space="0" w:color="auto" w:frame="1"/>
@@ -3142,72 +3288,27 @@
       </w:r>
     </w:p>
     <w:p>
-      <w:pPr>
-        <w:shd w:val="clear" w:color="auto" w:fill="36393E"/>
-        <w:spacing w:line="264" w:lineRule="atLeast"/>
-        <w:textAlignment w:val="baseline"/>
-        <w:rPr>
-          <w:rFonts w:ascii="inherit" w:hAnsi="inherit" w:cs="Helvetica"/>
-          <w:color w:val="FFFFFF"/>
-          <w:sz w:val="24"/>
-          <w:szCs w:val="24"/>
-        </w:rPr>
-      </w:pPr>
       <w:proofErr w:type="spellStart"/>
       <w:proofErr w:type="gramStart"/>
       <w:r>
-        <w:rPr>
-          <w:rFonts w:ascii="inherit" w:hAnsi="inherit" w:cs="Helvetica"/>
-          <w:color w:val="FFFFFF"/>
-        </w:rPr>
         <w:t>Lets</w:t>
       </w:r>
       <w:proofErr w:type="spellEnd"/>
       <w:proofErr w:type="gramEnd"/>
       <w:r>
-        <w:rPr>
-          <w:rFonts w:ascii="inherit" w:hAnsi="inherit" w:cs="Helvetica"/>
-          <w:color w:val="FFFFFF"/>
-        </w:rPr>
         <w:t xml:space="preserve"> do it then</w:t>
       </w:r>
     </w:p>
     <w:p>
-      <w:pPr>
-        <w:shd w:val="clear" w:color="auto" w:fill="36393E"/>
-        <w:spacing w:line="264" w:lineRule="atLeast"/>
-        <w:textAlignment w:val="baseline"/>
-        <w:rPr>
-          <w:rFonts w:ascii="inherit" w:hAnsi="inherit" w:cs="Helvetica"/>
-          <w:color w:val="FFFFFF"/>
-        </w:rPr>
-      </w:pPr>
-      <w:r>
-        <w:rPr>
-          <w:rFonts w:ascii="inherit" w:hAnsi="inherit" w:cs="Helvetica"/>
-          <w:color w:val="FFFFFF"/>
-        </w:rPr>
+      <w:r>
         <w:t>Done</w:t>
       </w:r>
     </w:p>
     <w:p>
-      <w:pPr>
-        <w:pStyle w:val="Heading2"/>
-        <w:shd w:val="clear" w:color="auto" w:fill="36393E"/>
-        <w:spacing w:before="0"/>
-        <w:textAlignment w:val="baseline"/>
-        <w:rPr>
-          <w:rFonts w:ascii="inherit" w:hAnsi="inherit" w:cs="Helvetica"/>
-          <w:color w:val="FFFFFF"/>
-          <w:sz w:val="24"/>
-          <w:szCs w:val="24"/>
-        </w:rPr>
-      </w:pPr>
       <w:r>
         <w:rPr>
           <w:rStyle w:val="Strong"/>
           <w:rFonts w:ascii="inherit" w:hAnsi="inherit" w:cs="Helvetica"/>
-          <w:color w:val="FFFFFF"/>
           <w:sz w:val="24"/>
           <w:szCs w:val="24"/>
           <w:bdr w:val="none" w:sz="0" w:space="0" w:color="auto" w:frame="1"/>
@@ -3218,7 +3319,6 @@
         <w:rPr>
           <w:rStyle w:val="highlight-separator"/>
           <w:rFonts w:ascii="inherit" w:hAnsi="inherit" w:cs="Helvetica"/>
-          <w:color w:val="99AAB5"/>
           <w:sz w:val="24"/>
           <w:szCs w:val="24"/>
           <w:bdr w:val="none" w:sz="0" w:space="0" w:color="auto" w:frame="1"/>
@@ -3231,7 +3331,6 @@
           <w:rFonts w:ascii="inherit" w:hAnsi="inherit" w:cs="Helvetica"/>
           <w:b/>
           <w:bCs/>
-          <w:color w:val="FFFFFF"/>
           <w:sz w:val="24"/>
           <w:szCs w:val="24"/>
           <w:bdr w:val="none" w:sz="0" w:space="0" w:color="auto" w:frame="1"/>
@@ -3240,29 +3339,12 @@
       </w:r>
     </w:p>
     <w:p>
-      <w:pPr>
-        <w:shd w:val="clear" w:color="auto" w:fill="36393E"/>
-        <w:spacing w:line="264" w:lineRule="atLeast"/>
-        <w:textAlignment w:val="baseline"/>
-        <w:rPr>
-          <w:rFonts w:ascii="inherit" w:hAnsi="inherit" w:cs="Helvetica"/>
-          <w:color w:val="FFFFFF"/>
-          <w:sz w:val="24"/>
-          <w:szCs w:val="24"/>
-        </w:rPr>
-      </w:pPr>
-      <w:r>
-        <w:rPr>
-          <w:rFonts w:ascii="inherit" w:hAnsi="inherit" w:cs="Helvetica"/>
-          <w:color w:val="FFFFFF"/>
-        </w:rPr>
+      <w:r>
         <w:t xml:space="preserve">I have submitted my copy as well. </w:t>
       </w:r>
       <w:r>
         <w:rPr>
-          <w:rFonts w:ascii="inherit" w:hAnsi="inherit" w:cs="Helvetica"/>
           <w:noProof/>
-          <w:color w:val="FFFFFF"/>
         </w:rPr>
         <mc:AlternateContent>
           <mc:Choice Requires="wps">
@@ -3333,23 +3415,10 @@
       </w:r>
     </w:p>
     <w:p>
-      <w:pPr>
-        <w:pStyle w:val="Heading2"/>
-        <w:shd w:val="clear" w:color="auto" w:fill="36393E"/>
-        <w:spacing w:before="0"/>
-        <w:textAlignment w:val="baseline"/>
-        <w:rPr>
-          <w:rFonts w:ascii="inherit" w:hAnsi="inherit" w:cs="Helvetica"/>
-          <w:color w:val="FFFFFF"/>
-          <w:sz w:val="24"/>
-          <w:szCs w:val="24"/>
-        </w:rPr>
-      </w:pPr>
       <w:r>
         <w:rPr>
           <w:rStyle w:val="Strong"/>
           <w:rFonts w:ascii="inherit" w:hAnsi="inherit" w:cs="Helvetica"/>
-          <w:color w:val="FFFFFF"/>
           <w:sz w:val="24"/>
           <w:szCs w:val="24"/>
           <w:bdr w:val="none" w:sz="0" w:space="0" w:color="auto" w:frame="1"/>
@@ -3360,7 +3429,6 @@
         <w:rPr>
           <w:rStyle w:val="highlight-separator"/>
           <w:rFonts w:ascii="inherit" w:hAnsi="inherit" w:cs="Helvetica"/>
-          <w:color w:val="99AAB5"/>
           <w:sz w:val="24"/>
           <w:szCs w:val="24"/>
           <w:bdr w:val="none" w:sz="0" w:space="0" w:color="auto" w:frame="1"/>
@@ -3373,7 +3441,6 @@
           <w:rFonts w:ascii="inherit" w:hAnsi="inherit" w:cs="Helvetica"/>
           <w:b/>
           <w:bCs/>
-          <w:color w:val="FFFFFF"/>
           <w:sz w:val="24"/>
           <w:szCs w:val="24"/>
           <w:bdr w:val="none" w:sz="0" w:space="0" w:color="auto" w:frame="1"/>
@@ -3382,22 +3449,9 @@
       </w:r>
     </w:p>
     <w:p>
-      <w:pPr>
-        <w:shd w:val="clear" w:color="auto" w:fill="36393E"/>
-        <w:spacing w:line="264" w:lineRule="atLeast"/>
-        <w:textAlignment w:val="baseline"/>
-        <w:rPr>
-          <w:rFonts w:ascii="inherit" w:hAnsi="inherit" w:cs="Helvetica"/>
-          <w:color w:val="FFFFFF"/>
-          <w:sz w:val="24"/>
-          <w:szCs w:val="24"/>
-        </w:rPr>
-      </w:pPr>
-      <w:r>
-        <w:rPr>
-          <w:rFonts w:ascii="inherit" w:hAnsi="inherit" w:cs="Helvetica"/>
+      <w:r>
+        <w:rPr>
           <w:noProof/>
-          <w:color w:val="FFFFFF"/>
         </w:rPr>
         <mc:AlternateContent>
           <mc:Choice Requires="wps">
@@ -3468,23 +3522,10 @@
       </w:r>
     </w:p>
     <w:p>
-      <w:pPr>
-        <w:pStyle w:val="Heading2"/>
-        <w:shd w:val="clear" w:color="auto" w:fill="36393E"/>
-        <w:spacing w:before="0"/>
-        <w:textAlignment w:val="baseline"/>
-        <w:rPr>
-          <w:rFonts w:ascii="inherit" w:hAnsi="inherit" w:cs="Helvetica"/>
-          <w:color w:val="FFFFFF"/>
-          <w:sz w:val="24"/>
-          <w:szCs w:val="24"/>
-        </w:rPr>
-      </w:pPr>
       <w:r>
         <w:rPr>
           <w:rStyle w:val="Strong"/>
           <w:rFonts w:ascii="inherit" w:hAnsi="inherit" w:cs="Helvetica"/>
-          <w:color w:val="FFFFFF"/>
           <w:sz w:val="24"/>
           <w:szCs w:val="24"/>
           <w:bdr w:val="none" w:sz="0" w:space="0" w:color="auto" w:frame="1"/>
@@ -3495,7 +3536,6 @@
         <w:rPr>
           <w:rStyle w:val="highlight-separator"/>
           <w:rFonts w:ascii="inherit" w:hAnsi="inherit" w:cs="Helvetica"/>
-          <w:color w:val="99AAB5"/>
           <w:sz w:val="24"/>
           <w:szCs w:val="24"/>
           <w:bdr w:val="none" w:sz="0" w:space="0" w:color="auto" w:frame="1"/>
@@ -3508,7 +3548,6 @@
           <w:rFonts w:ascii="inherit" w:hAnsi="inherit" w:cs="Helvetica"/>
           <w:b/>
           <w:bCs/>
-          <w:color w:val="FFFFFF"/>
           <w:sz w:val="24"/>
           <w:szCs w:val="24"/>
           <w:bdr w:val="none" w:sz="0" w:space="0" w:color="auto" w:frame="1"/>
@@ -3517,43 +3556,15 @@
       </w:r>
     </w:p>
     <w:p>
-      <w:pPr>
-        <w:shd w:val="clear" w:color="auto" w:fill="36393E"/>
-        <w:spacing w:line="264" w:lineRule="atLeast"/>
-        <w:textAlignment w:val="baseline"/>
-        <w:rPr>
-          <w:rFonts w:ascii="inherit" w:hAnsi="inherit" w:cs="Helvetica"/>
-          <w:color w:val="FFFFFF"/>
-          <w:sz w:val="24"/>
-          <w:szCs w:val="24"/>
-        </w:rPr>
-      </w:pPr>
-      <w:r>
-        <w:rPr>
-          <w:rFonts w:ascii="inherit" w:hAnsi="inherit" w:cs="Helvetica"/>
-          <w:color w:val="FFFFFF"/>
-        </w:rPr>
+      <w:r>
         <w:t>Great work team, get ready for the next round...</w:t>
       </w:r>
     </w:p>
     <w:p>
-      <w:pPr>
-        <w:pStyle w:val="Heading2"/>
-        <w:shd w:val="clear" w:color="auto" w:fill="36393E"/>
-        <w:spacing w:before="0"/>
-        <w:textAlignment w:val="baseline"/>
-        <w:rPr>
-          <w:rFonts w:ascii="inherit" w:hAnsi="inherit" w:cs="Helvetica"/>
-          <w:color w:val="FFFFFF"/>
-          <w:sz w:val="24"/>
-          <w:szCs w:val="24"/>
-        </w:rPr>
-      </w:pPr>
       <w:r>
         <w:rPr>
           <w:rStyle w:val="Strong"/>
           <w:rFonts w:ascii="inherit" w:hAnsi="inherit" w:cs="Helvetica"/>
-          <w:color w:val="FFFFFF"/>
           <w:sz w:val="24"/>
           <w:szCs w:val="24"/>
           <w:bdr w:val="none" w:sz="0" w:space="0" w:color="auto" w:frame="1"/>
@@ -3564,7 +3575,6 @@
         <w:rPr>
           <w:rStyle w:val="highlight-separator"/>
           <w:rFonts w:ascii="inherit" w:hAnsi="inherit" w:cs="Helvetica"/>
-          <w:color w:val="99AAB5"/>
           <w:sz w:val="24"/>
           <w:szCs w:val="24"/>
           <w:bdr w:val="none" w:sz="0" w:space="0" w:color="auto" w:frame="1"/>
@@ -3577,7 +3587,6 @@
           <w:rFonts w:ascii="inherit" w:hAnsi="inherit" w:cs="Helvetica"/>
           <w:b/>
           <w:bCs/>
-          <w:color w:val="FFFFFF"/>
           <w:sz w:val="24"/>
           <w:szCs w:val="24"/>
           <w:bdr w:val="none" w:sz="0" w:space="0" w:color="auto" w:frame="1"/>
@@ -3586,43 +3595,15 @@
       </w:r>
     </w:p>
     <w:p>
-      <w:pPr>
-        <w:shd w:val="clear" w:color="auto" w:fill="36393E"/>
-        <w:spacing w:line="264" w:lineRule="atLeast"/>
-        <w:textAlignment w:val="baseline"/>
-        <w:rPr>
-          <w:rFonts w:ascii="inherit" w:hAnsi="inherit" w:cs="Helvetica"/>
-          <w:color w:val="FFFFFF"/>
-          <w:sz w:val="24"/>
-          <w:szCs w:val="24"/>
-        </w:rPr>
-      </w:pPr>
-      <w:r>
-        <w:rPr>
-          <w:rFonts w:ascii="inherit" w:hAnsi="inherit" w:cs="Helvetica"/>
-          <w:color w:val="FFFFFF"/>
-        </w:rPr>
+      <w:r>
         <w:t>Heh yeah</w:t>
       </w:r>
     </w:p>
     <w:p>
-      <w:pPr>
-        <w:pStyle w:val="Heading2"/>
-        <w:shd w:val="clear" w:color="auto" w:fill="36393E"/>
-        <w:spacing w:before="0"/>
-        <w:textAlignment w:val="baseline"/>
-        <w:rPr>
-          <w:rFonts w:ascii="inherit" w:hAnsi="inherit" w:cs="Helvetica"/>
-          <w:color w:val="FFFFFF"/>
-          <w:sz w:val="24"/>
-          <w:szCs w:val="24"/>
-        </w:rPr>
-      </w:pPr>
       <w:r>
         <w:rPr>
           <w:rStyle w:val="Strong"/>
           <w:rFonts w:ascii="inherit" w:hAnsi="inherit" w:cs="Helvetica"/>
-          <w:color w:val="FFFFFF"/>
           <w:sz w:val="24"/>
           <w:szCs w:val="24"/>
           <w:bdr w:val="none" w:sz="0" w:space="0" w:color="auto" w:frame="1"/>
@@ -3633,7 +3614,6 @@
         <w:rPr>
           <w:rStyle w:val="highlight-separator"/>
           <w:rFonts w:ascii="inherit" w:hAnsi="inherit" w:cs="Helvetica"/>
-          <w:color w:val="99AAB5"/>
           <w:sz w:val="24"/>
           <w:szCs w:val="24"/>
           <w:bdr w:val="none" w:sz="0" w:space="0" w:color="auto" w:frame="1"/>
@@ -3646,7 +3626,6 @@
           <w:rFonts w:ascii="inherit" w:hAnsi="inherit" w:cs="Helvetica"/>
           <w:b/>
           <w:bCs/>
-          <w:color w:val="FFFFFF"/>
           <w:sz w:val="24"/>
           <w:szCs w:val="24"/>
           <w:bdr w:val="none" w:sz="0" w:space="0" w:color="auto" w:frame="1"/>
@@ -3655,22 +3634,9 @@
       </w:r>
     </w:p>
     <w:p>
-      <w:pPr>
-        <w:shd w:val="clear" w:color="auto" w:fill="36393E"/>
-        <w:spacing w:line="264" w:lineRule="atLeast"/>
-        <w:textAlignment w:val="baseline"/>
-        <w:rPr>
-          <w:rFonts w:ascii="inherit" w:hAnsi="inherit" w:cs="Helvetica"/>
-          <w:color w:val="FFFFFF"/>
-          <w:sz w:val="24"/>
-          <w:szCs w:val="24"/>
-        </w:rPr>
-      </w:pPr>
-      <w:r>
-        <w:rPr>
-          <w:rFonts w:ascii="inherit" w:hAnsi="inherit" w:cs="Helvetica"/>
+      <w:r>
+        <w:rPr>
           <w:noProof/>
-          <w:color w:val="FFFFFF"/>
         </w:rPr>
         <mc:AlternateContent>
           <mc:Choice Requires="wps">
@@ -3741,23 +3707,10 @@
       </w:r>
     </w:p>
     <w:p>
-      <w:pPr>
-        <w:pStyle w:val="Heading2"/>
-        <w:shd w:val="clear" w:color="auto" w:fill="36393E"/>
-        <w:spacing w:before="0"/>
-        <w:textAlignment w:val="baseline"/>
-        <w:rPr>
-          <w:rFonts w:ascii="inherit" w:hAnsi="inherit" w:cs="Helvetica"/>
-          <w:color w:val="FFFFFF"/>
-          <w:sz w:val="24"/>
-          <w:szCs w:val="24"/>
-        </w:rPr>
-      </w:pPr>
       <w:r>
         <w:rPr>
           <w:rStyle w:val="Strong"/>
           <w:rFonts w:ascii="inherit" w:hAnsi="inherit" w:cs="Helvetica"/>
-          <w:color w:val="FFFFFF"/>
           <w:sz w:val="24"/>
           <w:szCs w:val="24"/>
           <w:bdr w:val="none" w:sz="0" w:space="0" w:color="auto" w:frame="1"/>
@@ -3768,7 +3721,6 @@
         <w:rPr>
           <w:rStyle w:val="highlight-separator"/>
           <w:rFonts w:ascii="inherit" w:hAnsi="inherit" w:cs="Helvetica"/>
-          <w:color w:val="99AAB5"/>
           <w:sz w:val="24"/>
           <w:szCs w:val="24"/>
           <w:bdr w:val="none" w:sz="0" w:space="0" w:color="auto" w:frame="1"/>
@@ -3781,7 +3733,6 @@
           <w:rFonts w:ascii="inherit" w:hAnsi="inherit" w:cs="Helvetica"/>
           <w:b/>
           <w:bCs/>
-          <w:color w:val="FFFFFF"/>
           <w:sz w:val="24"/>
           <w:szCs w:val="24"/>
           <w:bdr w:val="none" w:sz="0" w:space="0" w:color="auto" w:frame="1"/>
@@ -3790,43 +3741,15 @@
       </w:r>
     </w:p>
     <w:p>
-      <w:pPr>
-        <w:shd w:val="clear" w:color="auto" w:fill="36393E"/>
-        <w:spacing w:line="264" w:lineRule="atLeast"/>
-        <w:textAlignment w:val="baseline"/>
-        <w:rPr>
-          <w:rFonts w:ascii="inherit" w:hAnsi="inherit" w:cs="Helvetica"/>
-          <w:color w:val="FFFFFF"/>
-          <w:sz w:val="24"/>
-          <w:szCs w:val="24"/>
-        </w:rPr>
-      </w:pPr>
-      <w:r>
-        <w:rPr>
-          <w:rFonts w:ascii="inherit" w:hAnsi="inherit" w:cs="Helvetica"/>
-          <w:color w:val="FFFFFF"/>
-        </w:rPr>
+      <w:r>
         <w:t>We should probably get a basic unity project up on the master branch so that we can all start.</w:t>
       </w:r>
     </w:p>
     <w:p>
-      <w:pPr>
-        <w:pStyle w:val="Heading2"/>
-        <w:shd w:val="clear" w:color="auto" w:fill="36393E"/>
-        <w:spacing w:before="0"/>
-        <w:textAlignment w:val="baseline"/>
-        <w:rPr>
-          <w:rFonts w:ascii="inherit" w:hAnsi="inherit" w:cs="Helvetica"/>
-          <w:color w:val="FFFFFF"/>
-          <w:sz w:val="24"/>
-          <w:szCs w:val="24"/>
-        </w:rPr>
-      </w:pPr>
       <w:r>
         <w:rPr>
           <w:rStyle w:val="Strong"/>
           <w:rFonts w:ascii="inherit" w:hAnsi="inherit" w:cs="Helvetica"/>
-          <w:color w:val="FFFFFF"/>
           <w:sz w:val="24"/>
           <w:szCs w:val="24"/>
           <w:bdr w:val="none" w:sz="0" w:space="0" w:color="auto" w:frame="1"/>
@@ -3837,7 +3760,6 @@
         <w:rPr>
           <w:rStyle w:val="highlight-separator"/>
           <w:rFonts w:ascii="inherit" w:hAnsi="inherit" w:cs="Helvetica"/>
-          <w:color w:val="99AAB5"/>
           <w:sz w:val="24"/>
           <w:szCs w:val="24"/>
           <w:bdr w:val="none" w:sz="0" w:space="0" w:color="auto" w:frame="1"/>
@@ -3850,7 +3772,6 @@
           <w:rFonts w:ascii="inherit" w:hAnsi="inherit" w:cs="Helvetica"/>
           <w:b/>
           <w:bCs/>
-          <w:color w:val="FFFFFF"/>
           <w:sz w:val="24"/>
           <w:szCs w:val="24"/>
           <w:bdr w:val="none" w:sz="0" w:space="0" w:color="auto" w:frame="1"/>
@@ -3859,22 +3780,7 @@
       </w:r>
     </w:p>
     <w:p>
-      <w:pPr>
-        <w:shd w:val="clear" w:color="auto" w:fill="36393E"/>
-        <w:spacing w:line="264" w:lineRule="atLeast"/>
-        <w:textAlignment w:val="baseline"/>
-        <w:rPr>
-          <w:rFonts w:ascii="inherit" w:hAnsi="inherit" w:cs="Helvetica"/>
-          <w:color w:val="FFFFFF"/>
-          <w:sz w:val="24"/>
-          <w:szCs w:val="24"/>
-        </w:rPr>
-      </w:pPr>
-      <w:r>
-        <w:rPr>
-          <w:rFonts w:ascii="inherit" w:hAnsi="inherit" w:cs="Helvetica"/>
-          <w:color w:val="FFFFFF"/>
-        </w:rPr>
+      <w:r>
         <w:t>In due course mind, but I agree, that would make sense.</w:t>
       </w:r>
     </w:p>
@@ -3888,6 +3794,7 @@
         <w:rPr>
           <w:lang w:val="en-GB"/>
         </w:rPr>
+        <w:lastRenderedPageBreak/>
         <w:t>Finally, t</w:t>
       </w:r>
       <w:r>
@@ -3946,12 +3853,14 @@
           <w:lang w:val="en-GB"/>
         </w:rPr>
       </w:pPr>
+      <w:bookmarkStart w:id="1" w:name="_Toc504850467"/>
       <w:r>
         <w:rPr>
           <w:lang w:val="en-GB"/>
         </w:rPr>
         <w:t>Reflection</w:t>
       </w:r>
+      <w:bookmarkEnd w:id="1"/>
     </w:p>
     <w:p>
       <w:pPr>
@@ -3960,12 +3869,14 @@
           <w:lang w:val="en-GB"/>
         </w:rPr>
       </w:pPr>
+      <w:bookmarkStart w:id="2" w:name="_Toc504850468"/>
       <w:r>
         <w:rPr>
           <w:lang w:val="en-GB"/>
         </w:rPr>
         <w:t>Negative Aspects</w:t>
       </w:r>
+      <w:bookmarkEnd w:id="2"/>
     </w:p>
     <w:p>
       <w:pPr>
@@ -3988,19 +3899,49 @@
         <w:rPr>
           <w:lang w:val="en-GB"/>
         </w:rPr>
-        <w:t>another team-member</w:t>
-      </w:r>
-      <w:r>
-        <w:rPr>
-          <w:lang w:val="en-GB"/>
-        </w:rPr>
-        <w:t xml:space="preserve">: These were on certain components of the project, such as how collision should be handled, issues relating to coding standards and misunderstanding between me and him, on </w:t>
-      </w:r>
-      <w:r>
-        <w:rPr>
-          <w:lang w:val="en-GB"/>
-        </w:rPr>
-        <w:t>what issues we were currently facing, or success stories for certain User-Stories (mistaking one for the other)</w:t>
+        <w:t>other team-member</w:t>
+      </w:r>
+      <w:r>
+        <w:rPr>
+          <w:lang w:val="en-GB"/>
+        </w:rPr>
+        <w:t>s</w:t>
+      </w:r>
+      <w:r>
+        <w:rPr>
+          <w:lang w:val="en-GB"/>
+        </w:rPr>
+        <w:t>: These were on certain components of the project, such as how collision should be handled, issues relating to coding standards and misunderstanding between me and</w:t>
+      </w:r>
+      <w:r>
+        <w:rPr>
+          <w:lang w:val="en-GB"/>
+        </w:rPr>
+        <w:t xml:space="preserve"> other team-members</w:t>
+      </w:r>
+      <w:r>
+        <w:rPr>
+          <w:lang w:val="en-GB"/>
+        </w:rPr>
+        <w:t xml:space="preserve">, on </w:t>
+      </w:r>
+      <w:r>
+        <w:rPr>
+          <w:lang w:val="en-GB"/>
+        </w:rPr>
+        <w:t>what issues we were currently facing, or success stories for certain User-Stories (</w:t>
+      </w:r>
+      <w:r>
+        <w:rPr>
+          <w:lang w:val="en-GB"/>
+        </w:rPr>
+        <w:t xml:space="preserve">or </w:t>
+      </w:r>
+      <w:r>
+        <w:rPr>
+          <w:lang w:val="en-GB"/>
+        </w:rPr>
+        <w:t>mistaking one for the other)</w:t>
       </w:r>
     </w:p>
     <w:p>
@@ -4018,7 +3959,6 @@
         <w:rPr>
           <w:lang w:val="en-GB"/>
         </w:rPr>
-        <w:lastRenderedPageBreak/>
         <w:t xml:space="preserve">Concerning Modularity: As was initially planned for the project, we had intended for there to be multiple levels, with enemies having different attack patterns (causing the Player to have to adopt new movement strategies for dodging Enemy projectiles), as well as different types of enemies (commander, boss, </w:t>
       </w:r>
       <w:proofErr w:type="spellStart"/>
@@ -4039,8 +3979,16 @@
         <w:rPr>
           <w:lang w:val="en-GB"/>
         </w:rPr>
-        <w:t xml:space="preserve"> Even so</w:t>
-      </w:r>
+        <w:t xml:space="preserve"> </w:t>
+      </w:r>
+      <w:r>
+        <w:rPr>
+          <w:lang w:val="en-GB"/>
+        </w:rPr>
+        <w:t>However</w:t>
+      </w:r>
+      <w:bookmarkStart w:id="3" w:name="_GoBack"/>
+      <w:bookmarkEnd w:id="3"/>
       <w:r>
         <w:rPr>
           <w:lang w:val="en-GB"/>
@@ -4067,12 +4015,14 @@
           <w:lang w:val="en-GB"/>
         </w:rPr>
       </w:pPr>
+      <w:bookmarkStart w:id="4" w:name="_Toc504850469"/>
       <w:r>
         <w:rPr>
           <w:lang w:val="en-GB"/>
         </w:rPr>
         <w:t>Positive Aspects</w:t>
       </w:r>
+      <w:bookmarkEnd w:id="4"/>
     </w:p>
     <w:p>
       <w:pPr>
@@ -4147,12 +4097,14 @@
           <w:lang w:val="en-GB"/>
         </w:rPr>
       </w:pPr>
+      <w:bookmarkStart w:id="5" w:name="_Toc504850470"/>
       <w:r>
         <w:rPr>
           <w:lang w:val="en-GB"/>
         </w:rPr>
         <w:t>Improvements</w:t>
       </w:r>
+      <w:bookmarkEnd w:id="5"/>
     </w:p>
     <w:p>
       <w:pPr>
@@ -4271,6 +4223,7 @@
         <w:rPr>
           <w:lang w:val="en-GB"/>
         </w:rPr>
+        <w:lastRenderedPageBreak/>
         <w:t>Utilising a system to account for ‘slack’: Although we had a very capable tracking system in place for the tasks we had delegated ourselves in the first instance, there was no system to allow</w:t>
       </w:r>
       <w:r>
@@ -4279,6 +4232,128 @@
         </w:rPr>
         <w:t xml:space="preserve"> for a team-member whom had completed the tasks assigned to them, to help other team-members with tasks they were having issues with, or to initiate tasks that had not been delegated to the team. Therefore, it would make sense adopt a system to allow team-members to pick-up ‘slack’, for task-progress, to make sure a team-member was not left idle at a certain stage in the project, when they could be getting on with other tasks that are suitable for them to complete, or helping other team-members with any issues they are having with their tasks</w:t>
       </w:r>
+    </w:p>
+    <w:p>
+      <w:pPr>
+        <w:pStyle w:val="ListParagraph"/>
+        <w:numPr>
+          <w:ilvl w:val="0"/>
+          <w:numId w:val="3"/>
+        </w:numPr>
+        <w:rPr>
+          <w:lang w:val="en-GB"/>
+        </w:rPr>
+      </w:pPr>
+      <w:r>
+        <w:rPr>
+          <w:lang w:val="en-GB"/>
+        </w:rPr>
+        <w:t>Team Communication: In relation to the improvements noted above, it would make sense to also lay-down the lines of communication from the start, so that we can communicate with each other, either face-to-face, or via a remote form of communication (such as via email, text-messages, VOIP, IM and video, among others, this includes a combination of the above).</w:t>
+      </w:r>
+      <w:r>
+        <w:rPr>
+          <w:lang w:val="en-GB"/>
+        </w:rPr>
+        <w:t xml:space="preserve"> Also, we should pay attention to the messages we send (in any form, via any means), to make sure we are tailoring our messages to the recipient in the group (such as making a message clear and concise, for a team-member whom would rather not read a long-winded message, that struggles to get to the point). Team-members should also</w:t>
+      </w:r>
+      <w:r>
+        <w:rPr>
+          <w:lang w:val="en-GB"/>
+        </w:rPr>
+        <w:t xml:space="preserve"> endeavour to choose the most appropriate form of communication, not only based on the factors noted above, but also to account for the time they would wish to allow for the message to be received (speed). To provide the additions to a team’s understanding of the communication aspect f</w:t>
+      </w:r>
+      <w:r>
+        <w:rPr>
+          <w:lang w:val="en-GB"/>
+        </w:rPr>
+        <w:t>or</w:t>
+      </w:r>
+      <w:r>
+        <w:rPr>
+          <w:lang w:val="en-GB"/>
+        </w:rPr>
+        <w:t xml:space="preserve"> a project</w:t>
+      </w:r>
+      <w:r>
+        <w:rPr>
+          <w:lang w:val="en-GB"/>
+        </w:rPr>
+        <w:t>,</w:t>
+      </w:r>
+      <w:r>
+        <w:rPr>
+          <w:lang w:val="en-GB"/>
+        </w:rPr>
+        <w:t xml:space="preserve"> noted above, one should make sure to, from the start, enquire about the</w:t>
+      </w:r>
+      <w:r>
+        <w:rPr>
+          <w:lang w:val="en-GB"/>
+        </w:rPr>
+        <w:t xml:space="preserve"> forms of communication that team-members use/have used. From that, determine which of these methods are common amongst the team, or, to seek out to find a method that the team would be comfortable with. After this, one should make sure to define a protocol for how to tailor the messages we send, for each recipient of the team, along with a protocol on the forms of communication to use, accounting for speed. </w:t>
+      </w:r>
+      <w:r>
+        <w:rPr>
+          <w:lang w:val="en-GB"/>
+        </w:rPr>
+        <w:t xml:space="preserve"> </w:t>
+      </w:r>
+      <w:r>
+        <w:rPr>
+          <w:lang w:val="en-GB"/>
+        </w:rPr>
+        <w:t>1284</w:t>
+      </w:r>
+    </w:p>
+    <w:p>
+      <w:pPr>
+        <w:pStyle w:val="ListParagraph"/>
+        <w:numPr>
+          <w:ilvl w:val="0"/>
+          <w:numId w:val="3"/>
+        </w:numPr>
+        <w:rPr>
+          <w:lang w:val="en-GB"/>
+        </w:rPr>
+      </w:pPr>
+      <w:r>
+        <w:rPr>
+          <w:lang w:val="en-GB"/>
+        </w:rPr>
+        <w:t>Accurately estimating the time required to complete a task:</w:t>
+      </w:r>
+      <w:r>
+        <w:rPr>
+          <w:lang w:val="en-GB"/>
+        </w:rPr>
+        <w:t xml:space="preserve"> </w:t>
+      </w:r>
+      <w:r>
+        <w:rPr>
+          <w:lang w:val="en-GB"/>
+        </w:rPr>
+        <w:t xml:space="preserve">We gave basic estimations to the tasks we delegated to each other, to the nearest hour. The problem with that is, if a task would take less than an hour, or if a task took a certain number of hours plus a certain number of minutes, than having precision to the hour, would be insufficient for accurate estimations of the </w:t>
+      </w:r>
+      <w:r>
+        <w:rPr>
+          <w:lang w:val="en-GB"/>
+        </w:rPr>
+        <w:t xml:space="preserve">time it would take to complete tasks. Therefore, it makes sense to increase the precision used, when estimating the </w:t>
+      </w:r>
+      <w:proofErr w:type="gramStart"/>
+      <w:r>
+        <w:rPr>
+          <w:lang w:val="en-GB"/>
+        </w:rPr>
+        <w:t>time</w:t>
+      </w:r>
+      <w:proofErr w:type="gramEnd"/>
+      <w:r>
+        <w:rPr>
+          <w:lang w:val="en-GB"/>
+        </w:rPr>
+        <w:t xml:space="preserve"> it takes to complete a task, to the nearest minute, to improve accuracy for task time estimation</w:t>
+      </w:r>
       <w:r>
         <w:rPr>
           <w:lang w:val="en-GB"/>
@@ -4293,6 +4368,7 @@
           <w:lang w:val="en-GB"/>
         </w:rPr>
       </w:pPr>
+      <w:bookmarkStart w:id="6" w:name="_Toc504850471"/>
       <w:r>
         <w:rPr>
           <w:lang w:val="en-GB"/>
@@ -4300,6 +4376,7 @@
         <w:lastRenderedPageBreak/>
         <w:t>Appendix A: Figures</w:t>
       </w:r>
+      <w:bookmarkEnd w:id="6"/>
     </w:p>
     <w:p>
       <w:pPr>
@@ -6397,13 +6474,13 @@
         </w:rPr>
         <w:lastRenderedPageBreak/>
         <w:drawing>
-          <wp:anchor distT="0" distB="0" distL="114300" distR="114300" simplePos="0" relativeHeight="251674624" behindDoc="0" locked="0" layoutInCell="1" allowOverlap="1" wp14:anchorId="7B55E74B" wp14:editId="2FCF86DD">
+          <wp:anchor distT="0" distB="0" distL="114300" distR="114300" simplePos="0" relativeHeight="251674624" behindDoc="0" locked="0" layoutInCell="1" allowOverlap="1" wp14:anchorId="7B55E74B" wp14:editId="002617C4">
             <wp:simplePos x="0" y="0"/>
             <wp:positionH relativeFrom="margin">
               <wp:align>center</wp:align>
             </wp:positionH>
             <wp:positionV relativeFrom="paragraph">
-              <wp:posOffset>4924257</wp:posOffset>
+              <wp:posOffset>404627</wp:posOffset>
             </wp:positionV>
             <wp:extent cx="7100125" cy="741872"/>
             <wp:effectExtent l="0" t="0" r="5715" b="1270"/>
@@ -6463,7 +6540,19 @@
         <w:rPr>
           <w:lang w:val="en-GB"/>
         </w:rPr>
-        <w:t xml:space="preserve">Figure 10: </w:t>
+        <w:t xml:space="preserve">Figure </w:t>
+      </w:r>
+      <w:r>
+        <w:rPr>
+          <w:lang w:val="en-GB"/>
+        </w:rPr>
+        <w:t>2</w:t>
+      </w:r>
+      <w:r>
+        <w:rPr>
+          <w:lang w:val="en-GB"/>
+        </w:rPr>
+        <w:t xml:space="preserve">: </w:t>
       </w:r>
       <w:r>
         <w:rPr>
@@ -6495,7 +6584,19 @@
         <w:rPr>
           <w:lang w:val="en-GB"/>
         </w:rPr>
-        <w:t>Figure 11: A copy of the tests to be conducted on our project (a full system test):</w:t>
+        <w:t xml:space="preserve">Figure </w:t>
+      </w:r>
+      <w:r>
+        <w:rPr>
+          <w:lang w:val="en-GB"/>
+        </w:rPr>
+        <w:t>3</w:t>
+      </w:r>
+      <w:r>
+        <w:rPr>
+          <w:lang w:val="en-GB"/>
+        </w:rPr>
+        <w:t>: A copy of the tests to be conducted on our project (a full system test):</w:t>
       </w:r>
     </w:p>
     <w:tbl>
@@ -7050,7 +7151,6 @@
                 <w:szCs w:val="18"/>
                 <w:lang w:val="en-GB"/>
               </w:rPr>
-              <w:lastRenderedPageBreak/>
               <w:t>3,a</w:t>
             </w:r>
             <w:proofErr w:type="gramEnd"/>
@@ -7742,6 +7842,7 @@
                 <w:szCs w:val="18"/>
                 <w:lang w:val="en-GB"/>
               </w:rPr>
+              <w:lastRenderedPageBreak/>
               <w:t>5,a</w:t>
             </w:r>
             <w:proofErr w:type="gramEnd"/>
@@ -8478,7 +8579,6 @@
                 <w:szCs w:val="18"/>
                 <w:lang w:val="en-GB"/>
               </w:rPr>
-              <w:lastRenderedPageBreak/>
               <w:t>5,b</w:t>
             </w:r>
             <w:proofErr w:type="gramEnd"/>
@@ -9031,6 +9131,7 @@
                 <w:szCs w:val="18"/>
                 <w:lang w:val="en-GB"/>
               </w:rPr>
+              <w:lastRenderedPageBreak/>
               <w:t>5,c</w:t>
             </w:r>
             <w:proofErr w:type="gramEnd"/>
@@ -9585,7 +9686,6 @@
                 <w:szCs w:val="18"/>
                 <w:lang w:val="en-GB"/>
               </w:rPr>
-              <w:lastRenderedPageBreak/>
               <w:t>6,a</w:t>
             </w:r>
             <w:proofErr w:type="gramEnd"/>
@@ -10218,6 +10318,7 @@
                 <w:szCs w:val="18"/>
                 <w:lang w:val="en-GB"/>
               </w:rPr>
+              <w:lastRenderedPageBreak/>
               <w:t>6,b</w:t>
             </w:r>
             <w:proofErr w:type="gramEnd"/>
@@ -10821,7 +10922,6 @@
                 <w:szCs w:val="18"/>
                 <w:lang w:val="en-GB"/>
               </w:rPr>
-              <w:lastRenderedPageBreak/>
               <w:t>7,a</w:t>
             </w:r>
             <w:proofErr w:type="gramEnd"/>
@@ -11414,6 +11514,7 @@
                 <w:szCs w:val="18"/>
                 <w:lang w:val="en-GB"/>
               </w:rPr>
+              <w:lastRenderedPageBreak/>
               <w:t>7,b</w:t>
             </w:r>
             <w:proofErr w:type="gramEnd"/>
@@ -12046,7 +12147,6 @@
                 <w:szCs w:val="18"/>
                 <w:lang w:val="en-GB"/>
               </w:rPr>
-              <w:lastRenderedPageBreak/>
               <w:t>8,a</w:t>
             </w:r>
             <w:proofErr w:type="gramEnd"/>
@@ -12619,6 +12719,7 @@
                 <w:szCs w:val="18"/>
                 <w:lang w:val="en-GB"/>
               </w:rPr>
+              <w:lastRenderedPageBreak/>
               <w:t>8,b</w:t>
             </w:r>
             <w:proofErr w:type="gramEnd"/>
@@ -13191,7 +13292,6 @@
                 <w:szCs w:val="18"/>
                 <w:lang w:val="en-GB"/>
               </w:rPr>
-              <w:lastRenderedPageBreak/>
               <w:t>8,b</w:t>
             </w:r>
             <w:proofErr w:type="gramEnd"/>
@@ -13784,6 +13884,7 @@
                 <w:szCs w:val="18"/>
                 <w:lang w:val="en-GB"/>
               </w:rPr>
+              <w:lastRenderedPageBreak/>
               <w:t>8,c</w:t>
             </w:r>
             <w:proofErr w:type="gramEnd"/>
@@ -14336,7 +14437,6 @@
                 <w:szCs w:val="18"/>
                 <w:lang w:val="en-GB"/>
               </w:rPr>
-              <w:lastRenderedPageBreak/>
               <w:t>8,d</w:t>
             </w:r>
             <w:proofErr w:type="gramEnd"/>
@@ -14929,6 +15029,7 @@
                 <w:szCs w:val="18"/>
                 <w:lang w:val="en-GB"/>
               </w:rPr>
+              <w:lastRenderedPageBreak/>
               <w:t>8,e</w:t>
             </w:r>
             <w:proofErr w:type="gramEnd"/>
@@ -15501,7 +15602,6 @@
                 <w:szCs w:val="18"/>
                 <w:lang w:val="en-GB"/>
               </w:rPr>
-              <w:lastRenderedPageBreak/>
               <w:t>8,f</w:t>
             </w:r>
             <w:proofErr w:type="gramEnd"/>
@@ -16074,6 +16174,7 @@
                 <w:szCs w:val="18"/>
                 <w:lang w:val="en-GB"/>
               </w:rPr>
+              <w:lastRenderedPageBreak/>
               <w:t>8,g</w:t>
             </w:r>
             <w:proofErr w:type="gramEnd"/>
@@ -16626,7 +16727,6 @@
                 <w:szCs w:val="18"/>
                 <w:lang w:val="en-GB"/>
               </w:rPr>
-              <w:lastRenderedPageBreak/>
               <w:t>9,b</w:t>
             </w:r>
             <w:proofErr w:type="gramEnd"/>
@@ -17079,13 +17179,6 @@
     <w:p>
       <w:pPr>
         <w:rPr>
-          <w:lang w:val="en-GB"/>
-        </w:rPr>
-      </w:pPr>
-    </w:p>
-    <w:p>
-      <w:pPr>
-        <w:rPr>
           <w:rStyle w:val="SubtleReference"/>
           <w:lang w:val="en-GB"/>
         </w:rPr>
@@ -17097,21 +17190,13 @@
         </w:rPr>
         <w:t>(Antony Boys, 2017)</w:t>
       </w:r>
-      <w:bookmarkStart w:id="0" w:name="_GoBack"/>
-      <w:bookmarkEnd w:id="0"/>
-    </w:p>
-    <w:p>
-      <w:pPr>
-        <w:rPr>
-          <w:lang w:val="en-GB"/>
-        </w:rPr>
-      </w:pPr>
-      <w:r>
-        <w:rPr>
-          <w:lang w:val="en-GB"/>
-        </w:rPr>
-        <w:t>Figure 12:</w:t>
-      </w:r>
+    </w:p>
+    <w:p>
+      <w:pPr>
+        <w:rPr>
+          <w:lang w:val="en-GB"/>
+        </w:rPr>
+      </w:pPr>
       <w:r>
         <w:rPr>
           <w:lang w:val="en-GB"/>
@@ -17119,6 +17204,7 @@
         <w:br w:type="page"/>
       </w:r>
     </w:p>
+    <w:bookmarkStart w:id="7" w:name="_Toc504850472" w:displacedByCustomXml="next"/>
     <w:sdt>
       <w:sdtPr>
         <w:rPr>
@@ -17158,6 +17244,7 @@
             </w:rPr>
             <w:t>References</w:t>
           </w:r>
+          <w:bookmarkEnd w:id="7"/>
         </w:p>
         <w:p>
           <w:pPr>
@@ -18221,6 +18308,31 @@
     <w:basedOn w:val="DefaultParagraphFont"/>
     <w:rsid w:val="00A21B47"/>
   </w:style>
+  <w:style w:type="paragraph" w:styleId="TOC1">
+    <w:name w:val="toc 1"/>
+    <w:basedOn w:val="Normal"/>
+    <w:next w:val="Normal"/>
+    <w:autoRedefine/>
+    <w:uiPriority w:val="39"/>
+    <w:unhideWhenUsed/>
+    <w:rsid w:val="000A0E39"/>
+    <w:pPr>
+      <w:spacing w:after="100"/>
+    </w:pPr>
+  </w:style>
+  <w:style w:type="paragraph" w:styleId="TOC2">
+    <w:name w:val="toc 2"/>
+    <w:basedOn w:val="Normal"/>
+    <w:next w:val="Normal"/>
+    <w:autoRedefine/>
+    <w:uiPriority w:val="39"/>
+    <w:unhideWhenUsed/>
+    <w:rsid w:val="000A0E39"/>
+    <w:pPr>
+      <w:spacing w:after="100"/>
+      <w:ind w:left="220"/>
+    </w:pPr>
+  </w:style>
 </w:styles>
 </file>
 
@@ -18543,7 +18655,7 @@
 </file>
 
 <file path=customXml/itemProps2.xml><?xml version="1.0" encoding="utf-8"?>
-<ds:datastoreItem xmlns:ds="http://schemas.openxmlformats.org/officeDocument/2006/customXml" ds:itemID="{0DC8F6A8-A78E-4AC8-AB49-7B3A589D3CEB}">
+<ds:datastoreItem xmlns:ds="http://schemas.openxmlformats.org/officeDocument/2006/customXml" ds:itemID="{F1C0317E-F07D-4659-8C41-32779D99FED9}">
   <ds:schemaRefs>
     <ds:schemaRef ds:uri="http://schemas.openxmlformats.org/officeDocument/2006/bibliography"/>
   </ds:schemaRefs>

</xml_diff>